<commit_message>
Se cambiaron algunos diagramas
</commit_message>
<xml_diff>
--- a/DiagramasConway.docx
+++ b/DiagramasConway.docx
@@ -2,6 +2,90 @@
 <file path=word/document.xml><?xml version="1.0" encoding="utf-8"?>
 <w:document xmlns:wpc="http://schemas.microsoft.com/office/word/2010/wordprocessingCanvas" xmlns:mc="http://schemas.openxmlformats.org/markup-compatibility/2006" xmlns:o="urn:schemas-microsoft-com:office:office" xmlns:r="http://schemas.openxmlformats.org/officeDocument/2006/relationships" xmlns:m="http://schemas.openxmlformats.org/officeDocument/2006/math" xmlns:v="urn:schemas-microsoft-com:vml" xmlns:wp14="http://schemas.microsoft.com/office/word/2010/wordprocessingDrawing" xmlns:wp="http://schemas.openxmlformats.org/drawingml/2006/wordprocessingDrawing" xmlns:w10="urn:schemas-microsoft-com:office:word" xmlns:w="http://schemas.openxmlformats.org/wordprocessingml/2006/main" xmlns:w14="http://schemas.microsoft.com/office/word/2010/wordml" xmlns:w15="http://schemas.microsoft.com/office/word/2012/wordml" xmlns:wpg="http://schemas.microsoft.com/office/word/2010/wordprocessingGroup" xmlns:wpi="http://schemas.microsoft.com/office/word/2010/wordprocessingInk" xmlns:wne="http://schemas.microsoft.com/office/word/2006/wordml" xmlns:wps="http://schemas.microsoft.com/office/word/2010/wordprocessingShape" mc:Ignorable="w14 w15 wp14">
   <w:body>
+    <w:p>
+      <w:r>
+        <w:t xml:space="preserve">Nombres: Miguel </w:t>
+      </w:r>
+      <w:proofErr w:type="spellStart"/>
+      <w:r>
+        <w:t>Angel</w:t>
+      </w:r>
+      <w:proofErr w:type="spellEnd"/>
+      <w:r>
+        <w:t xml:space="preserve"> Cervantes </w:t>
+      </w:r>
+      <w:proofErr w:type="spellStart"/>
+      <w:r>
+        <w:t>Garcia</w:t>
+      </w:r>
+      <w:proofErr w:type="spellEnd"/>
+      <w:r>
+        <w:t>, Juan Antonio Ovalle Patiño</w:t>
+      </w:r>
+    </w:p>
+    <w:p>
+      <w:proofErr w:type="spellStart"/>
+      <w:r>
+        <w:t>Num</w:t>
+      </w:r>
+      <w:proofErr w:type="spellEnd"/>
+      <w:r>
+        <w:t xml:space="preserve"> Boletas: 2017670201, 2017670891</w:t>
+      </w:r>
+    </w:p>
+    <w:p>
+      <w:r>
+        <w:t>Fecha de entrega: 4</w:t>
+      </w:r>
+      <w:r>
+        <w:t xml:space="preserve"> / </w:t>
+      </w:r>
+      <w:r>
+        <w:t>Marzo</w:t>
+      </w:r>
+      <w:r>
+        <w:t xml:space="preserve"> / 2019</w:t>
+      </w:r>
+    </w:p>
+    <w:p>
+      <w:r>
+        <w:t xml:space="preserve">Evidencia: </w:t>
+      </w:r>
+      <w:r>
+        <w:t>Diagramas de Conway</w:t>
+      </w:r>
+      <w:bookmarkStart w:id="0" w:name="_GoBack"/>
+      <w:bookmarkEnd w:id="0"/>
+    </w:p>
+    <w:p>
+      <w:r>
+        <w:t xml:space="preserve">Nombre de la maestra: Karina </w:t>
+      </w:r>
+      <w:proofErr w:type="spellStart"/>
+      <w:r>
+        <w:t>Rodriguez</w:t>
+      </w:r>
+      <w:proofErr w:type="spellEnd"/>
+      <w:r>
+        <w:t xml:space="preserve"> </w:t>
+      </w:r>
+      <w:proofErr w:type="spellStart"/>
+      <w:r>
+        <w:t>Mejia</w:t>
+      </w:r>
+      <w:proofErr w:type="spellEnd"/>
+    </w:p>
+    <w:p>
+      <w:r>
+        <w:t>Programa Académico: Ingeniería en Sistemas Computacionales</w:t>
+      </w:r>
+    </w:p>
+    <w:p>
+      <w:r>
+        <w:t>Unidad de Aprendizaje: Compiladores</w:t>
+      </w:r>
+    </w:p>
+    <w:p/>
     <w:p>
       <w:pPr>
         <w:pStyle w:val="Ttulo1"/>
@@ -30,8 +114,8 @@
           <w:lang w:eastAsia="es-MX"/>
         </w:rPr>
         <w:drawing>
-          <wp:inline distT="0" distB="0" distL="0" distR="0" wp14:anchorId="7EE3E2A8" wp14:editId="5D30BC3E">
-            <wp:extent cx="5612130" cy="1239520"/>
+          <wp:inline distT="0" distB="0" distL="0" distR="0" wp14:anchorId="5DAECC3C" wp14:editId="5AE6A067">
+            <wp:extent cx="5612130" cy="2461895"/>
             <wp:effectExtent l="0" t="0" r="7620" b="0"/>
             <wp:docPr id="1" name="Imagen 1"/>
             <wp:cNvGraphicFramePr>
@@ -53,7 +137,7 @@
                   <pic:spPr>
                     <a:xfrm>
                       <a:off x="0" y="0"/>
-                      <a:ext cx="5612130" cy="1239520"/>
+                      <a:ext cx="5612130" cy="2461895"/>
                     </a:xfrm>
                     <a:prstGeom prst="rect">
                       <a:avLst/>
@@ -80,16 +164,20 @@
       </w:r>
     </w:p>
     <w:p>
+      <w:pPr>
+        <w:jc w:val="center"/>
+      </w:pPr>
       <w:r>
         <w:rPr>
           <w:noProof/>
           <w:lang w:eastAsia="es-MX"/>
         </w:rPr>
+        <w:lastRenderedPageBreak/>
         <w:drawing>
-          <wp:inline distT="0" distB="0" distL="0" distR="0" wp14:anchorId="183C9827" wp14:editId="31428AE9">
-            <wp:extent cx="5612130" cy="1153795"/>
-            <wp:effectExtent l="0" t="0" r="7620" b="8255"/>
-            <wp:docPr id="2" name="Imagen 2"/>
+          <wp:inline distT="0" distB="0" distL="0" distR="0" wp14:anchorId="3A7041FE" wp14:editId="68CB99AA">
+            <wp:extent cx="5438775" cy="2343150"/>
+            <wp:effectExtent l="0" t="0" r="9525" b="0"/>
+            <wp:docPr id="19" name="Imagen 19"/>
             <wp:cNvGraphicFramePr>
               <a:graphicFrameLocks xmlns:a="http://schemas.openxmlformats.org/drawingml/2006/main" noChangeAspect="1"/>
             </wp:cNvGraphicFramePr>
@@ -109,7 +197,7 @@
                   <pic:spPr>
                     <a:xfrm>
                       <a:off x="0" y="0"/>
-                      <a:ext cx="5612130" cy="1153795"/>
+                      <a:ext cx="5438775" cy="2343150"/>
                     </a:xfrm>
                     <a:prstGeom prst="rect">
                       <a:avLst/>
@@ -143,12 +231,25 @@
     <w:p>
       <w:r>
         <w:tab/>
-        <w:t>&lt;instrucciones&gt;*</w:t>
-      </w:r>
-    </w:p>
-    <w:p>
-      <w:r>
-        <w:t>end while</w:t>
+        <w:t>&lt;</w:t>
+      </w:r>
+      <w:proofErr w:type="gramStart"/>
+      <w:r>
+        <w:t>instrucciones</w:t>
+      </w:r>
+      <w:proofErr w:type="gramEnd"/>
+      <w:r>
+        <w:t>&gt;*</w:t>
+      </w:r>
+    </w:p>
+    <w:p>
+      <w:proofErr w:type="gramStart"/>
+      <w:r>
+        <w:t>end</w:t>
+      </w:r>
+      <w:proofErr w:type="gramEnd"/>
+      <w:r>
+        <w:t xml:space="preserve"> while</w:t>
       </w:r>
     </w:p>
     <w:p/>
@@ -275,7 +376,6 @@
     </w:p>
     <w:p>
       <w:r>
-        <w:lastRenderedPageBreak/>
         <w:tab/>
         <w:t>&lt;</w:t>
       </w:r>
@@ -346,6 +446,7 @@
         <w:pStyle w:val="Ttulo1"/>
       </w:pPr>
       <w:r>
+        <w:lastRenderedPageBreak/>
         <w:t>Estructura</w:t>
       </w:r>
     </w:p>
@@ -582,7 +683,6 @@
         <w:pStyle w:val="Ttulo1"/>
       </w:pPr>
       <w:r>
-        <w:lastRenderedPageBreak/>
         <w:t xml:space="preserve">Expresiones aritméticas </w:t>
       </w:r>
     </w:p>
@@ -618,11 +718,12 @@
           <w:noProof/>
           <w:lang w:eastAsia="es-MX"/>
         </w:rPr>
+        <w:lastRenderedPageBreak/>
         <w:drawing>
-          <wp:inline distT="0" distB="0" distL="0" distR="0" wp14:anchorId="6AA6C0F4" wp14:editId="4298C58F">
-            <wp:extent cx="4838700" cy="3209925"/>
-            <wp:effectExtent l="0" t="0" r="0" b="9525"/>
-            <wp:docPr id="8" name="Imagen 8"/>
+          <wp:inline distT="0" distB="0" distL="0" distR="0" wp14:anchorId="429BEACB" wp14:editId="61635866">
+            <wp:extent cx="4095750" cy="4057650"/>
+            <wp:effectExtent l="0" t="0" r="0" b="0"/>
+            <wp:docPr id="17" name="Imagen 17"/>
             <wp:cNvGraphicFramePr>
               <a:graphicFrameLocks xmlns:a="http://schemas.openxmlformats.org/drawingml/2006/main" noChangeAspect="1"/>
             </wp:cNvGraphicFramePr>
@@ -642,7 +743,7 @@
                   <pic:spPr>
                     <a:xfrm>
                       <a:off x="0" y="0"/>
-                      <a:ext cx="4838700" cy="3209925"/>
+                      <a:ext cx="4095750" cy="4057650"/>
                     </a:xfrm>
                     <a:prstGeom prst="rect">
                       <a:avLst/>
@@ -690,11 +791,12 @@
           <w:noProof/>
           <w:lang w:eastAsia="es-MX"/>
         </w:rPr>
+        <w:lastRenderedPageBreak/>
         <w:drawing>
-          <wp:inline distT="0" distB="0" distL="0" distR="0" wp14:anchorId="72E483C8" wp14:editId="2B490391">
-            <wp:extent cx="5612130" cy="2044700"/>
-            <wp:effectExtent l="0" t="0" r="7620" b="0"/>
-            <wp:docPr id="9" name="Imagen 9"/>
+          <wp:inline distT="0" distB="0" distL="0" distR="0" wp14:anchorId="4BEA0F06" wp14:editId="0A94F7F4">
+            <wp:extent cx="5581650" cy="4867275"/>
+            <wp:effectExtent l="0" t="0" r="0" b="9525"/>
+            <wp:docPr id="15" name="Imagen 15"/>
             <wp:cNvGraphicFramePr>
               <a:graphicFrameLocks xmlns:a="http://schemas.openxmlformats.org/drawingml/2006/main" noChangeAspect="1"/>
             </wp:cNvGraphicFramePr>
@@ -714,7 +816,7 @@
                   <pic:spPr>
                     <a:xfrm>
                       <a:off x="0" y="0"/>
-                      <a:ext cx="5612130" cy="2044700"/>
+                      <a:ext cx="5581650" cy="4867275"/>
                     </a:xfrm>
                     <a:prstGeom prst="rect">
                       <a:avLst/>
@@ -751,7 +853,6 @@
           <w:sz w:val="32"/>
           <w:szCs w:val="32"/>
         </w:rPr>
-        <w:lastRenderedPageBreak/>
         <w:t>++ y --</w:t>
       </w:r>
     </w:p>
@@ -819,6 +920,7 @@
         <w:pStyle w:val="Ttulo1"/>
       </w:pPr>
       <w:r>
+        <w:lastRenderedPageBreak/>
         <w:t>Parámetro</w:t>
       </w:r>
     </w:p>
@@ -845,10 +947,10 @@
           <w:lang w:eastAsia="es-MX"/>
         </w:rPr>
         <w:drawing>
-          <wp:inline distT="0" distB="0" distL="0" distR="0" wp14:anchorId="48F510B2" wp14:editId="34BAE4E9">
-            <wp:extent cx="4657725" cy="1143000"/>
+          <wp:inline distT="0" distB="0" distL="0" distR="0" wp14:anchorId="791E0060" wp14:editId="059A7474">
+            <wp:extent cx="2981325" cy="1314450"/>
             <wp:effectExtent l="0" t="0" r="9525" b="0"/>
-            <wp:docPr id="11" name="Imagen 11"/>
+            <wp:docPr id="18" name="Imagen 18"/>
             <wp:cNvGraphicFramePr>
               <a:graphicFrameLocks xmlns:a="http://schemas.openxmlformats.org/drawingml/2006/main" noChangeAspect="1"/>
             </wp:cNvGraphicFramePr>
@@ -868,7 +970,7 @@
                   <pic:spPr>
                     <a:xfrm>
                       <a:off x="0" y="0"/>
-                      <a:ext cx="4657725" cy="1143000"/>
+                      <a:ext cx="2981325" cy="1314450"/>
                     </a:xfrm>
                     <a:prstGeom prst="rect">
                       <a:avLst/>
@@ -981,8 +1083,6 @@
           </wp:inline>
         </w:drawing>
       </w:r>
-      <w:bookmarkStart w:id="0" w:name="_GoBack"/>
-      <w:bookmarkEnd w:id="0"/>
     </w:p>
     <w:sectPr>
       <w:pgSz w:w="12240" w:h="15840"/>
@@ -1412,6 +1512,7 @@
   <w:style w:type="character" w:default="1" w:styleId="Fuentedeprrafopredeter">
     <w:name w:val="Default Paragraph Font"/>
     <w:uiPriority w:val="1"/>
+    <w:semiHidden/>
     <w:unhideWhenUsed/>
   </w:style>
   <w:style w:type="table" w:default="1" w:styleId="Tablanormal">

</xml_diff>